<commit_message>
add link in doc
</commit_message>
<xml_diff>
--- a/实验1/201711010202王汝芸17计2报告1.docx
+++ b/实验1/201711010202王汝芸17计2报告1.docx
@@ -1943,18 +1943,7 @@
                 <w:sz w:val="20"/>
                 <w:szCs w:val="20"/>
               </w:rPr>
-              <w:t xml:space="preserve"> </w:t>
-            </w:r>
-            <w:proofErr w:type="gramStart"/>
-            <w:r>
-              <w:rPr>
-                <w:rFonts w:ascii="???" w:hAnsi="???" w:cs="???"/>
-                <w:color w:val="5A7B8C"/>
-                <w:kern w:val="0"/>
-                <w:sz w:val="20"/>
-                <w:szCs w:val="20"/>
-              </w:rPr>
-              <w:t xml:space="preserve">8 </w:t>
+              <w:t xml:space="preserve"> 8 </w:t>
             </w:r>
             <w:r>
               <w:rPr>
@@ -1966,7 +1955,6 @@
               </w:rPr>
               <w:t>}</w:t>
             </w:r>
-            <w:proofErr w:type="gramEnd"/>
           </w:p>
           <w:p>
             <w:pPr>
@@ -2086,7 +2074,6 @@
               </w:rPr>
               <w:t xml:space="preserve"> 2 </w:t>
             </w:r>
-            <w:proofErr w:type="gramStart"/>
             <w:r>
               <w:rPr>
                 <w:rFonts w:ascii="???" w:hAnsi="???" w:cs="???"/>
@@ -2099,7 +2086,6 @@
               </w:rPr>
               <w:t>package</w:t>
             </w:r>
-            <w:proofErr w:type="gramEnd"/>
             <w:r>
               <w:rPr>
                 <w:rFonts w:ascii="???" w:hAnsi="???" w:cs="???"/>
@@ -2179,27 +2165,15 @@
               <w:t xml:space="preserve"> </w:t>
             </w:r>
             <w:proofErr w:type="spellStart"/>
-            <w:proofErr w:type="gramStart"/>
-            <w:r>
-              <w:rPr>
-                <w:rFonts w:ascii="???" w:hAnsi="???" w:cs="???"/>
-                <w:color w:val="516D7B"/>
-                <w:kern w:val="0"/>
-                <w:sz w:val="20"/>
-                <w:szCs w:val="20"/>
-              </w:rPr>
-              <w:t>java.util</w:t>
-            </w:r>
-            <w:proofErr w:type="gramEnd"/>
-            <w:r>
-              <w:rPr>
-                <w:rFonts w:ascii="???" w:hAnsi="???" w:cs="???"/>
-                <w:color w:val="516D7B"/>
-                <w:kern w:val="0"/>
-                <w:sz w:val="20"/>
-                <w:szCs w:val="20"/>
-              </w:rPr>
-              <w:t>.Scanner</w:t>
+            <w:r>
+              <w:rPr>
+                <w:rFonts w:ascii="???" w:hAnsi="???" w:cs="???"/>
+                <w:color w:val="516D7B"/>
+                <w:kern w:val="0"/>
+                <w:sz w:val="20"/>
+                <w:szCs w:val="20"/>
+              </w:rPr>
+              <w:t>java.util.Scanner</w:t>
             </w:r>
             <w:proofErr w:type="spellEnd"/>
             <w:r>
@@ -2346,7 +2320,6 @@
               </w:rPr>
               <w:t xml:space="preserve"> </w:t>
             </w:r>
-            <w:proofErr w:type="gramStart"/>
             <w:r>
               <w:rPr>
                 <w:rFonts w:ascii="???" w:hAnsi="???" w:cs="???"/>
@@ -2367,18 +2340,7 @@
                 <w:sz w:val="20"/>
                 <w:szCs w:val="20"/>
               </w:rPr>
-              <w:t>(</w:t>
-            </w:r>
-            <w:proofErr w:type="gramEnd"/>
-            <w:r>
-              <w:rPr>
-                <w:rFonts w:ascii="???" w:hAnsi="???" w:cs="???"/>
-                <w:color w:val="516D7B"/>
-                <w:kern w:val="0"/>
-                <w:sz w:val="20"/>
-                <w:szCs w:val="20"/>
-              </w:rPr>
-              <w:t>String[]</w:t>
+              <w:t>(String[]</w:t>
             </w:r>
             <w:r>
               <w:rPr>
@@ -3750,7 +3712,6 @@
                 <w:szCs w:val="20"/>
               </w:rPr>
             </w:pPr>
-            <w:proofErr w:type="gramStart"/>
             <w:r>
               <w:rPr>
                 <w:rFonts w:ascii="???" w:hAnsi="???" w:cs="???"/>
@@ -3771,7 +3732,6 @@
               </w:rPr>
               <w:t>}</w:t>
             </w:r>
-            <w:proofErr w:type="gramEnd"/>
           </w:p>
           <w:p>
             <w:pPr>
@@ -3891,7 +3851,6 @@
               </w:rPr>
               <w:t xml:space="preserve"> 2 </w:t>
             </w:r>
-            <w:proofErr w:type="gramStart"/>
             <w:r>
               <w:rPr>
                 <w:rFonts w:ascii="???" w:hAnsi="???" w:cs="???"/>
@@ -3904,7 +3863,6 @@
               </w:rPr>
               <w:t>package</w:t>
             </w:r>
-            <w:proofErr w:type="gramEnd"/>
             <w:r>
               <w:rPr>
                 <w:rFonts w:ascii="???" w:hAnsi="???" w:cs="???"/>
@@ -3984,27 +3942,15 @@
               <w:t xml:space="preserve"> </w:t>
             </w:r>
             <w:proofErr w:type="spellStart"/>
-            <w:proofErr w:type="gramStart"/>
-            <w:r>
-              <w:rPr>
-                <w:rFonts w:ascii="???" w:hAnsi="???" w:cs="???"/>
-                <w:color w:val="516D7B"/>
-                <w:kern w:val="0"/>
-                <w:sz w:val="20"/>
-                <w:szCs w:val="20"/>
-              </w:rPr>
-              <w:t>java.util</w:t>
-            </w:r>
-            <w:proofErr w:type="gramEnd"/>
-            <w:r>
-              <w:rPr>
-                <w:rFonts w:ascii="???" w:hAnsi="???" w:cs="???"/>
-                <w:color w:val="516D7B"/>
-                <w:kern w:val="0"/>
-                <w:sz w:val="20"/>
-                <w:szCs w:val="20"/>
-              </w:rPr>
-              <w:t>.Scanner</w:t>
+            <w:r>
+              <w:rPr>
+                <w:rFonts w:ascii="???" w:hAnsi="???" w:cs="???"/>
+                <w:color w:val="516D7B"/>
+                <w:kern w:val="0"/>
+                <w:sz w:val="20"/>
+                <w:szCs w:val="20"/>
+              </w:rPr>
+              <w:t>java.util.Scanner</w:t>
             </w:r>
             <w:proofErr w:type="spellEnd"/>
             <w:r>
@@ -4151,7 +4097,6 @@
               </w:rPr>
               <w:t xml:space="preserve"> </w:t>
             </w:r>
-            <w:proofErr w:type="gramStart"/>
             <w:r>
               <w:rPr>
                 <w:rFonts w:ascii="???" w:hAnsi="???" w:cs="???"/>
@@ -4172,18 +4117,7 @@
                 <w:sz w:val="20"/>
                 <w:szCs w:val="20"/>
               </w:rPr>
-              <w:t>(</w:t>
-            </w:r>
-            <w:proofErr w:type="gramEnd"/>
-            <w:r>
-              <w:rPr>
-                <w:rFonts w:ascii="???" w:hAnsi="???" w:cs="???"/>
-                <w:color w:val="516D7B"/>
-                <w:kern w:val="0"/>
-                <w:sz w:val="20"/>
-                <w:szCs w:val="20"/>
-              </w:rPr>
-              <w:t>String[]</w:t>
+              <w:t>(String[]</w:t>
             </w:r>
             <w:r>
               <w:rPr>
@@ -4336,20 +4270,8 @@
                 <w:szCs w:val="20"/>
               </w:rPr>
               <w:tab/>
-              <w:t>result</w:t>
-            </w:r>
-            <w:proofErr w:type="gramStart"/>
-            <w:r>
-              <w:rPr>
-                <w:rFonts w:ascii="???" w:hAnsi="???" w:cs="???"/>
-                <w:color w:val="516D7B"/>
-                <w:kern w:val="0"/>
-                <w:sz w:val="20"/>
-                <w:szCs w:val="20"/>
-              </w:rPr>
-              <w:t>=(</w:t>
-            </w:r>
-            <w:proofErr w:type="gramEnd"/>
+              <w:t>result=(</w:t>
+            </w:r>
             <w:r>
               <w:rPr>
                 <w:rFonts w:ascii="???" w:hAnsi="???" w:cs="???"/>
@@ -4637,7 +4559,6 @@
                 <w:szCs w:val="20"/>
               </w:rPr>
             </w:pPr>
-            <w:proofErr w:type="gramStart"/>
             <w:r>
               <w:rPr>
                 <w:rFonts w:ascii="???" w:hAnsi="???" w:cs="???"/>
@@ -4658,7 +4579,6 @@
               </w:rPr>
               <w:t>}</w:t>
             </w:r>
-            <w:proofErr w:type="gramEnd"/>
           </w:p>
           <w:p>
             <w:pPr>
@@ -4778,7 +4698,6 @@
               </w:rPr>
               <w:t xml:space="preserve"> 2 </w:t>
             </w:r>
-            <w:proofErr w:type="gramStart"/>
             <w:r>
               <w:rPr>
                 <w:rFonts w:ascii="???" w:hAnsi="???" w:cs="???"/>
@@ -4791,7 +4710,6 @@
               </w:rPr>
               <w:t>package</w:t>
             </w:r>
-            <w:proofErr w:type="gramEnd"/>
             <w:r>
               <w:rPr>
                 <w:rFonts w:ascii="???" w:hAnsi="???" w:cs="???"/>
@@ -4871,27 +4789,15 @@
               <w:t xml:space="preserve"> </w:t>
             </w:r>
             <w:proofErr w:type="spellStart"/>
-            <w:proofErr w:type="gramStart"/>
-            <w:r>
-              <w:rPr>
-                <w:rFonts w:ascii="???" w:hAnsi="???" w:cs="???"/>
-                <w:color w:val="516D7B"/>
-                <w:kern w:val="0"/>
-                <w:sz w:val="20"/>
-                <w:szCs w:val="20"/>
-              </w:rPr>
-              <w:t>java.util</w:t>
-            </w:r>
-            <w:proofErr w:type="gramEnd"/>
-            <w:r>
-              <w:rPr>
-                <w:rFonts w:ascii="???" w:hAnsi="???" w:cs="???"/>
-                <w:color w:val="516D7B"/>
-                <w:kern w:val="0"/>
-                <w:sz w:val="20"/>
-                <w:szCs w:val="20"/>
-              </w:rPr>
-              <w:t>.Scanner</w:t>
+            <w:r>
+              <w:rPr>
+                <w:rFonts w:ascii="???" w:hAnsi="???" w:cs="???"/>
+                <w:color w:val="516D7B"/>
+                <w:kern w:val="0"/>
+                <w:sz w:val="20"/>
+                <w:szCs w:val="20"/>
+              </w:rPr>
+              <w:t>java.util.Scanner</w:t>
             </w:r>
             <w:proofErr w:type="spellEnd"/>
             <w:r>
@@ -5038,7 +4944,6 @@
               </w:rPr>
               <w:t xml:space="preserve"> </w:t>
             </w:r>
-            <w:proofErr w:type="gramStart"/>
             <w:r>
               <w:rPr>
                 <w:rFonts w:ascii="???" w:hAnsi="???" w:cs="???"/>
@@ -5059,18 +4964,7 @@
                 <w:sz w:val="20"/>
                 <w:szCs w:val="20"/>
               </w:rPr>
-              <w:t>(</w:t>
-            </w:r>
-            <w:proofErr w:type="gramEnd"/>
-            <w:r>
-              <w:rPr>
-                <w:rFonts w:ascii="???" w:hAnsi="???" w:cs="???"/>
-                <w:color w:val="516D7B"/>
-                <w:kern w:val="0"/>
-                <w:sz w:val="20"/>
-                <w:szCs w:val="20"/>
-              </w:rPr>
-              <w:t>String[]</w:t>
+              <w:t>(String[]</w:t>
             </w:r>
             <w:r>
               <w:rPr>
@@ -5169,27 +5063,15 @@
               <w:t xml:space="preserve"> </w:t>
             </w:r>
             <w:proofErr w:type="spellStart"/>
-            <w:proofErr w:type="gramStart"/>
-            <w:r>
-              <w:rPr>
-                <w:rFonts w:ascii="???" w:hAnsi="???" w:cs="???"/>
-                <w:color w:val="516D7B"/>
-                <w:kern w:val="0"/>
-                <w:sz w:val="20"/>
-                <w:szCs w:val="20"/>
-              </w:rPr>
-              <w:t>t,d</w:t>
-            </w:r>
-            <w:proofErr w:type="gramEnd"/>
-            <w:r>
-              <w:rPr>
-                <w:rFonts w:ascii="???" w:hAnsi="???" w:cs="???"/>
-                <w:color w:val="516D7B"/>
-                <w:kern w:val="0"/>
-                <w:sz w:val="20"/>
-                <w:szCs w:val="20"/>
-              </w:rPr>
-              <w:t>,v</w:t>
+            <w:r>
+              <w:rPr>
+                <w:rFonts w:ascii="???" w:hAnsi="???" w:cs="???"/>
+                <w:color w:val="516D7B"/>
+                <w:kern w:val="0"/>
+                <w:sz w:val="20"/>
+                <w:szCs w:val="20"/>
+              </w:rPr>
+              <w:t>t,d,v</w:t>
             </w:r>
             <w:proofErr w:type="spellEnd"/>
             <w:r>
@@ -5277,7 +5159,6 @@
               </w:rPr>
               <w:t>hour=</w:t>
             </w:r>
-            <w:proofErr w:type="gramStart"/>
             <w:r>
               <w:rPr>
                 <w:rFonts w:ascii="???" w:hAnsi="???" w:cs="???"/>
@@ -5296,18 +5177,7 @@
                 <w:sz w:val="20"/>
                 <w:szCs w:val="20"/>
               </w:rPr>
-              <w:t>,min</w:t>
-            </w:r>
-            <w:proofErr w:type="gramEnd"/>
-            <w:r>
-              <w:rPr>
-                <w:rFonts w:ascii="???" w:hAnsi="???" w:cs="???"/>
-                <w:color w:val="516D7B"/>
-                <w:kern w:val="0"/>
-                <w:sz w:val="20"/>
-                <w:szCs w:val="20"/>
-              </w:rPr>
-              <w:t>=</w:t>
+              <w:t>,min=</w:t>
             </w:r>
             <w:r>
               <w:rPr>
@@ -5878,7 +5748,6 @@
                 <w:szCs w:val="20"/>
               </w:rPr>
             </w:pPr>
-            <w:proofErr w:type="gramStart"/>
             <w:r>
               <w:rPr>
                 <w:rFonts w:ascii="???" w:hAnsi="???" w:cs="???"/>
@@ -5899,7 +5768,6 @@
               </w:rPr>
               <w:t>}</w:t>
             </w:r>
-            <w:proofErr w:type="gramEnd"/>
           </w:p>
           <w:p>
             <w:pPr>
@@ -6423,7 +6291,6 @@
               </w:rPr>
               <w:t>中可以使用</w:t>
             </w:r>
-            <w:proofErr w:type="gramStart"/>
             <w:r>
               <w:rPr>
                 <w:rFonts w:ascii="等线" w:eastAsia="等线" w:hAnsi="等线" w:cs="宋体"/>
@@ -6431,7 +6298,6 @@
               </w:rPr>
               <w:t>”</w:t>
             </w:r>
-            <w:proofErr w:type="gramEnd"/>
             <w:r>
               <w:rPr>
                 <w:rFonts w:ascii="等线" w:eastAsia="等线" w:hAnsi="等线" w:cs="宋体" w:hint="eastAsia"/>
@@ -6534,7 +6400,6 @@
               </w:rPr>
               <w:t>通过制表符</w:t>
             </w:r>
-            <w:proofErr w:type="gramStart"/>
             <w:r>
               <w:rPr>
                 <w:rFonts w:ascii="等线" w:eastAsia="等线" w:hAnsi="等线" w:cs="宋体"/>
@@ -6542,7 +6407,6 @@
               </w:rPr>
               <w:t>”</w:t>
             </w:r>
-            <w:proofErr w:type="gramEnd"/>
             <w:r>
               <w:rPr>
                 <w:rFonts w:ascii="等线" w:eastAsia="等线" w:hAnsi="等线" w:cs="宋体" w:hint="eastAsia"/>
@@ -6884,7 +6748,7 @@
       <w:tr>
         <w:trPr>
           <w:cantSplit/>
-          <w:trHeight w:val="1843"/>
+          <w:trHeight w:val="1408"/>
         </w:trPr>
         <w:tc>
           <w:tcPr>
@@ -6936,6 +6800,7 @@
               <w:left w:w="108" w:type="dxa"/>
               <w:right w:w="108" w:type="dxa"/>
             </w:tcMar>
+            <w:vAlign w:val="center"/>
           </w:tcPr>
           <w:p>
             <w:pPr>
@@ -6973,12 +6838,30 @@
             <w:pPr>
               <w:ind w:left="180"/>
               <w:rPr>
-                <w:rFonts w:ascii="等线" w:eastAsia="等线" w:hAnsi="等线" w:cs="宋体" w:hint="eastAsia"/>
+                <w:rFonts w:ascii="等线" w:eastAsia="等线" w:hAnsi="等线" w:cs="宋体"/>
                 <w:sz w:val="22"/>
               </w:rPr>
             </w:pPr>
-            <w:bookmarkStart w:id="0" w:name="_GoBack"/>
-            <w:bookmarkEnd w:id="0"/>
+            <w:hyperlink r:id="rId9" w:history="1">
+              <w:r>
+                <w:rPr>
+                  <w:rStyle w:val="a3"/>
+                  <w:rFonts w:ascii="等线" w:eastAsia="等线" w:hAnsi="等线" w:cs="宋体"/>
+                  <w:sz w:val="22"/>
+                </w:rPr>
+                <w:t>https://github.com/Ru</w:t>
+              </w:r>
+              <w:bookmarkStart w:id="0" w:name="_GoBack"/>
+              <w:bookmarkEnd w:id="0"/>
+              <w:r>
+                <w:rPr>
+                  <w:rStyle w:val="a3"/>
+                  <w:rFonts w:ascii="等线" w:eastAsia="等线" w:hAnsi="等线" w:cs="宋体"/>
+                  <w:sz w:val="22"/>
+                </w:rPr>
+                <w:t>YunW/JavaHomework/tree/master/%E5%AE%9E%E9%AA%8C1</w:t>
+              </w:r>
+            </w:hyperlink>
           </w:p>
         </w:tc>
       </w:tr>
@@ -7552,6 +7435,29 @@
     <w:semiHidden/>
     <w:unhideWhenUsed/>
   </w:style>
+  <w:style w:type="character" w:styleId="a3">
+    <w:name w:val="Hyperlink"/>
+    <w:basedOn w:val="a0"/>
+    <w:uiPriority w:val="99"/>
+    <w:unhideWhenUsed/>
+    <w:rsid w:val="00265D5A"/>
+    <w:rPr>
+      <w:color w:val="0000FF" w:themeColor="hyperlink"/>
+      <w:u w:val="single"/>
+    </w:rPr>
+  </w:style>
+  <w:style w:type="character" w:styleId="a4">
+    <w:name w:val="Unresolved Mention"/>
+    <w:basedOn w:val="a0"/>
+    <w:uiPriority w:val="99"/>
+    <w:semiHidden/>
+    <w:unhideWhenUsed/>
+    <w:rsid w:val="00265D5A"/>
+    <w:rPr>
+      <w:color w:val="605E5C"/>
+      <w:shd w:val="clear" w:color="auto" w:fill="E1DFDD"/>
+    </w:rPr>
+  </w:style>
 </w:styles>
 </file>
 

</xml_diff>